<commit_message>
added use case 4
</commit_message>
<xml_diff>
--- a/User cases/Use-Case-4.docx
+++ b/User cases/Use-Case-4.docx
@@ -33,8 +33,6 @@
         </w:rPr>
         <w:t>Delete items from order</w:t>
       </w:r>
-      <w:bookmarkStart w:id="0" w:name="_GoBack"/>
-      <w:bookmarkEnd w:id="0"/>
       <w:r>
         <w:rPr>
           <w:rFonts w:ascii="Calibri" w:hAnsi="Calibri"/>
@@ -107,7 +105,13 @@
               <w:rPr>
                 <w:sz w:val="24"/>
               </w:rPr>
-              <w:t>[name of use case author(s)]</w:t>
+              <w:t>[Sayan Ekambarapu</w:t>
+            </w:r>
+            <w:r>
+              <w:rPr>
+                <w:sz w:val="24"/>
+              </w:rPr>
+              <w:t>]</w:t>
             </w:r>
           </w:p>
         </w:tc>
@@ -147,7 +151,31 @@
               <w:rPr>
                 <w:sz w:val="24"/>
               </w:rPr>
-              <w:t>[date last updated / change history]</w:t>
+              <w:t>[</w:t>
+            </w:r>
+            <w:r>
+              <w:rPr>
+                <w:sz w:val="24"/>
+              </w:rPr>
+              <w:t>2/21/17</w:t>
+            </w:r>
+            <w:r>
+              <w:rPr>
+                <w:sz w:val="24"/>
+              </w:rPr>
+              <w:t xml:space="preserve"> / </w:t>
+            </w:r>
+            <w:r>
+              <w:rPr>
+                <w:sz w:val="24"/>
+              </w:rPr>
+              <w:t>Initial Creation</w:t>
+            </w:r>
+            <w:r>
+              <w:rPr>
+                <w:sz w:val="24"/>
+              </w:rPr>
+              <w:t>]</w:t>
             </w:r>
           </w:p>
         </w:tc>
@@ -187,7 +215,19 @@
               <w:rPr>
                 <w:sz w:val="24"/>
               </w:rPr>
-              <w:t>[bounds of the system under design]</w:t>
+              <w:t>[</w:t>
+            </w:r>
+            <w:r>
+              <w:rPr>
+                <w:sz w:val="24"/>
+              </w:rPr>
+              <w:t>Restaurant Automation System</w:t>
+            </w:r>
+            <w:r>
+              <w:rPr>
+                <w:sz w:val="24"/>
+              </w:rPr>
+              <w:t>]</w:t>
             </w:r>
           </w:p>
         </w:tc>
@@ -227,31 +267,19 @@
               <w:rPr>
                 <w:sz w:val="24"/>
               </w:rPr>
-              <w:t xml:space="preserve">[one of: </w:t>
-            </w:r>
-            <w:r>
-              <w:rPr>
-                <w:sz w:val="24"/>
-              </w:rPr>
-              <w:t>user</w:t>
-            </w:r>
-            <w:r>
-              <w:rPr>
-                <w:sz w:val="24"/>
-              </w:rPr>
-              <w:t xml:space="preserve"> level ,</w:t>
-            </w:r>
-            <w:r>
-              <w:rPr>
-                <w:sz w:val="24"/>
-              </w:rPr>
-              <w:t>sub-</w:t>
-            </w:r>
-            <w:r>
-              <w:rPr>
-                <w:sz w:val="24"/>
-              </w:rPr>
-              <w:t>level]</w:t>
+              <w:t>[</w:t>
+            </w:r>
+            <w:r>
+              <w:rPr>
+                <w:sz w:val="24"/>
+              </w:rPr>
+              <w:t>User level</w:t>
+            </w:r>
+            <w:r>
+              <w:rPr>
+                <w:sz w:val="24"/>
+              </w:rPr>
+              <w:t>]</w:t>
             </w:r>
           </w:p>
         </w:tc>
@@ -291,14 +319,32 @@
               <w:rPr>
                 <w:sz w:val="24"/>
               </w:rPr>
-              <w:t xml:space="preserve">[one of :  incomplete, under review, finalized, etc.] </w:t>
+              <w:t xml:space="preserve">[in progress] </w:t>
             </w:r>
             <w:r>
               <w:rPr>
                 <w:sz w:val="24"/>
               </w:rPr>
               <w:br/>
-              <w:t>[one of: conceptualization, analysis, etc.]</w:t>
+              <w:t>[</w:t>
+            </w:r>
+            <w:r>
+              <w:rPr>
+                <w:sz w:val="24"/>
+              </w:rPr>
+              <w:t>c</w:t>
+            </w:r>
+            <w:r>
+              <w:rPr>
+                <w:sz w:val="24"/>
+              </w:rPr>
+              <w:t>onceptualization</w:t>
+            </w:r>
+            <w:r>
+              <w:rPr>
+                <w:sz w:val="24"/>
+              </w:rPr>
+              <w:t>]</w:t>
             </w:r>
           </w:p>
         </w:tc>
@@ -338,7 +384,13 @@
               <w:rPr>
                 <w:sz w:val="24"/>
               </w:rPr>
-              <w:t>[role name for the primary actor, &lt;optional description&gt;]</w:t>
+              <w:t>[</w:t>
+            </w:r>
+            <w:r>
+              <w:rPr>
+                <w:sz w:val="24"/>
+              </w:rPr>
+              <w:t>Waiter]</w:t>
             </w:r>
           </w:p>
         </w:tc>
@@ -378,7 +430,19 @@
               <w:rPr>
                 <w:sz w:val="24"/>
               </w:rPr>
-              <w:t>[role names of other actors (could be systems) relied upon to accomplish use case]</w:t>
+              <w:t>[</w:t>
+            </w:r>
+            <w:r>
+              <w:rPr>
+                <w:sz w:val="24"/>
+              </w:rPr>
+              <w:t>Customer</w:t>
+            </w:r>
+            <w:r>
+              <w:rPr>
+                <w:sz w:val="24"/>
+              </w:rPr>
+              <w:t>]</w:t>
             </w:r>
           </w:p>
         </w:tc>
@@ -418,7 +482,39 @@
               <w:rPr>
                 <w:sz w:val="24"/>
               </w:rPr>
-              <w:t>[identifieds all of the stakeholders and what they hope to accomplish with the system. Some stakeholders may have multiple interests and some interests apply to multiple stakeholders]</w:t>
+              <w:t>[Waiter wants to be able to do it quickly for a higher tip</w:t>
+            </w:r>
+          </w:p>
+          <w:p>
+            <w:pPr>
+              <w:rPr>
+                <w:sz w:val="24"/>
+              </w:rPr>
+            </w:pPr>
+            <w:r>
+              <w:rPr>
+                <w:sz w:val="24"/>
+              </w:rPr>
+              <w:t>Customer wants to remove an item from their order because they changed their mind</w:t>
+            </w:r>
+          </w:p>
+          <w:p>
+            <w:pPr>
+              <w:rPr>
+                <w:sz w:val="24"/>
+              </w:rPr>
+            </w:pPr>
+            <w:r>
+              <w:rPr>
+                <w:sz w:val="24"/>
+              </w:rPr>
+              <w:t>Manager wants the customer to be happy so they return to the restaurant</w:t>
+            </w:r>
+            <w:r>
+              <w:rPr>
+                <w:sz w:val="24"/>
+              </w:rPr>
+              <w:t>]</w:t>
             </w:r>
           </w:p>
         </w:tc>
@@ -458,7 +554,19 @@
               <w:rPr>
                 <w:sz w:val="24"/>
               </w:rPr>
-              <w:t>[what we expect is already the state of the world] &lt;[pointer to precondition object model]&gt;</w:t>
+              <w:t>[</w:t>
+            </w:r>
+            <w:r>
+              <w:rPr>
+                <w:sz w:val="24"/>
+              </w:rPr>
+              <w:t>The item being removed is currently in the order</w:t>
+            </w:r>
+            <w:r>
+              <w:rPr>
+                <w:sz w:val="24"/>
+              </w:rPr>
+              <w:t>]&gt;</w:t>
             </w:r>
           </w:p>
         </w:tc>
@@ -498,14 +606,38 @@
               <w:rPr>
                 <w:sz w:val="24"/>
               </w:rPr>
-              <w:t>[the state of the world upon successful completion]</w:t>
+              <w:t>[</w:t>
+            </w:r>
+            <w:r>
+              <w:rPr>
+                <w:sz w:val="24"/>
+              </w:rPr>
+              <w:t>The order is updated so that the item is no longer part of it</w:t>
+            </w:r>
+            <w:r>
+              <w:rPr>
+                <w:sz w:val="24"/>
+              </w:rPr>
+              <w:t>]</w:t>
             </w:r>
             <w:r>
               <w:rPr>
                 <w:sz w:val="24"/>
               </w:rPr>
               <w:br/>
-              <w:t>&lt;[pointer to post condition object model]&gt;</w:t>
+              <w:t>&lt;[</w:t>
+            </w:r>
+            <w:r>
+              <w:rPr>
+                <w:sz w:val="24"/>
+              </w:rPr>
+              <w:t>The item was already in the order</w:t>
+            </w:r>
+            <w:r>
+              <w:rPr>
+                <w:sz w:val="24"/>
+              </w:rPr>
+              <w:t>]&gt;</w:t>
             </w:r>
           </w:p>
         </w:tc>
@@ -545,14 +677,19 @@
               <w:rPr>
                 <w:sz w:val="24"/>
               </w:rPr>
-              <w:t>[the state of the world if use case abandoned]</w:t>
+              <w:t>[An error occurs because the item that is trying to be deleted isn’t in the order right now</w:t>
+            </w:r>
+            <w:r>
+              <w:rPr>
+                <w:sz w:val="24"/>
+              </w:rPr>
+              <w:t>]</w:t>
             </w:r>
             <w:r>
               <w:rPr>
                 <w:sz w:val="24"/>
               </w:rPr>
               <w:br/>
-              <w:t>&lt;[pointer to post condition object model]&gt;</w:t>
             </w:r>
           </w:p>
         </w:tc>
@@ -679,13 +816,7 @@
               <w:rPr>
                 <w:sz w:val="24"/>
               </w:rPr>
-              <w:t>["</w:t>
-            </w:r>
-            <w:r>
-              <w:rPr>
-                <w:sz w:val="24"/>
-              </w:rPr>
-              <w:t>Customer arrives at POS checkout…”</w:t>
+              <w:t>[Customer tells waiter what item he/she wants off the order]</w:t>
             </w:r>
           </w:p>
         </w:tc>
@@ -730,7 +861,7 @@
               <w:rPr>
                 <w:sz w:val="24"/>
               </w:rPr>
-              <w:t>“Cashier starts new transaction…”</w:t>
+              <w:t>Waiter logs into system]</w:t>
             </w:r>
           </w:p>
         </w:tc>
@@ -769,13 +900,7 @@
               <w:rPr>
                 <w:sz w:val="24"/>
               </w:rPr>
-              <w:t xml:space="preserve">[step description… </w:t>
-            </w:r>
-            <w:r>
-              <w:rPr>
-                <w:sz w:val="24"/>
-              </w:rPr>
-              <w:t>]</w:t>
+              <w:t>[Waiter delets the item from the order]</w:t>
             </w:r>
           </w:p>
         </w:tc>
@@ -796,7 +921,7 @@
               <w:rPr>
                 <w:sz w:val="24"/>
               </w:rPr>
-              <w:t>n</w:t>
+              <w:t>4</w:t>
             </w:r>
           </w:p>
         </w:tc>
@@ -814,19 +939,7 @@
               <w:rPr>
                 <w:sz w:val="24"/>
               </w:rPr>
-              <w:t>["</w:t>
-            </w:r>
-            <w:r>
-              <w:rPr>
-                <w:sz w:val="24"/>
-              </w:rPr>
-              <w:t>Customer leaves with receipt…”</w:t>
-            </w:r>
-            <w:r>
-              <w:rPr>
-                <w:sz w:val="24"/>
-              </w:rPr>
-              <w:t>]</w:t>
+              <w:t>[The updated order is printed out so that the customer knows the item has been deleted]</w:t>
             </w:r>
           </w:p>
         </w:tc>
@@ -951,14 +1064,7 @@
               <w:rPr>
                 <w:sz w:val="24"/>
               </w:rPr>
-              <w:t>[description in words of the extension scenario]</w:t>
-            </w:r>
-            <w:r>
-              <w:rPr>
-                <w:sz w:val="24"/>
-              </w:rPr>
-              <w:br/>
-              <w:t>&lt;[pointer to scenario diagrams for the extension scenario]&gt;</w:t>
+              <w:t>N/A</w:t>
             </w:r>
           </w:p>
         </w:tc>
@@ -992,90 +1098,13 @@
                 <w:sz w:val="24"/>
               </w:rPr>
             </w:pPr>
-            <w:r>
-              <w:rPr>
-                <w:sz w:val="24"/>
-              </w:rPr>
-              <w:t>[An extension scenario indicates the step or range of steps in the main success scenario where possible branching occurs, and the resulting actions which vary from the main success scenario.  Identify the step number of main scenario where branching action occurs (</w:t>
-            </w:r>
-            <w:r>
-              <w:rPr>
-                <w:i/>
-                <w:sz w:val="24"/>
-              </w:rPr>
-              <w:t>n</w:t>
-            </w:r>
-            <w:r>
-              <w:rPr>
-                <w:sz w:val="24"/>
-              </w:rPr>
-              <w:t>), and list the condition followed by the actions.]</w:t>
-            </w:r>
-          </w:p>
-          <w:p>
-            <w:pPr>
-              <w:rPr>
-                <w:sz w:val="24"/>
-              </w:rPr>
-            </w:pPr>
-            <w:r>
-              <w:rPr>
-                <w:sz w:val="24"/>
-              </w:rPr>
-              <w:t xml:space="preserve">[na.  Condition causing branching:] </w:t>
-            </w:r>
-          </w:p>
-          <w:p>
-            <w:pPr>
-              <w:rPr>
-                <w:sz w:val="24"/>
-              </w:rPr>
-            </w:pPr>
-            <w:r>
-              <w:rPr>
-                <w:sz w:val="24"/>
-              </w:rPr>
-              <w:t xml:space="preserve">       [</w:t>
-            </w:r>
-            <w:r>
-              <w:rPr>
-                <w:i/>
-                <w:sz w:val="24"/>
-              </w:rPr>
-              <w:t>n</w:t>
-            </w:r>
-            <w:r>
-              <w:rPr>
-                <w:sz w:val="24"/>
-              </w:rPr>
-              <w:t>a1.  Action (or name and number of “extend” use case)]</w:t>
-            </w:r>
-          </w:p>
-          <w:p>
-            <w:pPr>
-              <w:rPr>
-                <w:sz w:val="24"/>
-              </w:rPr>
-            </w:pPr>
-            <w:r>
-              <w:rPr>
-                <w:sz w:val="24"/>
-              </w:rPr>
-              <w:t xml:space="preserve">       [</w:t>
-            </w:r>
-            <w:r>
-              <w:rPr>
-                <w:i/>
-                <w:sz w:val="24"/>
-              </w:rPr>
-              <w:t>n</w:t>
-            </w:r>
-            <w:r>
-              <w:rPr>
-                <w:sz w:val="24"/>
-              </w:rPr>
-              <w:t>a2.  Action (or name and number of “extend” use case)]</w:t>
-            </w:r>
+          </w:p>
+          <w:p>
+            <w:pPr>
+              <w:rPr>
+                <w:sz w:val="24"/>
+              </w:rPr>
+            </w:pPr>
           </w:p>
         </w:tc>
       </w:tr>
@@ -1170,7 +1199,7 @@
                 <w:i/>
                 <w:sz w:val="24"/>
               </w:rPr>
-              <w:t>n</w:t>
+              <w:t>1</w:t>
             </w:r>
           </w:p>
         </w:tc>
@@ -1194,13 +1223,7 @@
               <w:rPr>
                 <w:sz w:val="24"/>
               </w:rPr>
-              <w:t>any non-functional, quality attribute or constraint related to the use case. IE: POS system should use touchscreen UI</w:t>
-            </w:r>
-            <w:r>
-              <w:rPr>
-                <w:sz w:val="24"/>
-              </w:rPr>
-              <w:t>.]</w:t>
+              <w:t>Touchscreen system so that waiter can easily update order]</w:t>
             </w:r>
           </w:p>
         </w:tc>
@@ -1318,7 +1341,7 @@
               <w:rPr>
                 <w:sz w:val="24"/>
               </w:rPr>
-              <w:t>variations on how things should be done. IE: “POS system must support credit card input by card reader or keyboard.”, or “Barcode reader should support UPC, EAN and SKU barcode types”]</w:t>
+              <w:t>N/A]</w:t>
             </w:r>
           </w:p>
         </w:tc>
@@ -1337,7 +1360,10 @@
         <w:t>FREQUENCY OF OCCURRENCE</w:t>
       </w:r>
       <w:r>
-        <w:t>: [How frequently will this Use Case occur?]</w:t>
+        <w:t>: [</w:t>
+      </w:r>
+      <w:r>
+        <w:t>Many times every day]</w:t>
       </w:r>
     </w:p>
     <w:p/>
@@ -1431,7 +1457,7 @@
                 <w:i/>
                 <w:sz w:val="24"/>
               </w:rPr>
-              <w:t>n</w:t>
+              <w:t>1</w:t>
             </w:r>
           </w:p>
         </w:tc>
@@ -1449,14 +1475,16 @@
               <w:rPr>
                 <w:sz w:val="24"/>
               </w:rPr>
-              <w:t>[list of all requirements or possible requirements that have be</w:t>
-            </w:r>
-            <w:r>
-              <w:rPr>
-                <w:sz w:val="24"/>
-              </w:rPr>
-              <w:t>en deferred to future increments; any open questions that need to be answered before the use case can be completed</w:t>
-            </w:r>
+              <w:t>[</w:t>
+            </w:r>
+            <w:r>
+              <w:rPr>
+                <w:sz w:val="24"/>
+              </w:rPr>
+              <w:t>Should the customer be able to do it without contacting the waiter?</w:t>
+            </w:r>
+            <w:bookmarkStart w:id="0" w:name="_GoBack"/>
+            <w:bookmarkEnd w:id="0"/>
             <w:r>
               <w:rPr>
                 <w:sz w:val="24"/>
@@ -1553,7 +1581,7 @@
         <w:color w:val="000000"/>
         <w:sz w:val="24"/>
       </w:rPr>
-      <w:t>0/0/0000 0:00:00 AM</w:t>
+      <w:t>2/21/2017 3:57:00 PM</w:t>
     </w:r>
     <w:r>
       <w:rPr>
@@ -1623,7 +1651,7 @@
         <w:rStyle w:val="PageNumber"/>
         <w:color w:val="000000"/>
       </w:rPr>
-      <w:t>1</w:t>
+      <w:t>2</w:t>
     </w:r>
     <w:r>
       <w:rPr>

</xml_diff>

<commit_message>
updated use case 4
</commit_message>
<xml_diff>
--- a/User cases/Use-Case-4.docx
+++ b/User cases/Use-Case-4.docx
@@ -9,6 +9,14 @@
           <w:rFonts w:ascii="Calibri" w:hAnsi="Calibri"/>
         </w:rPr>
       </w:pPr>
+      <w:r>
+        <w:rPr>
+          <w:rFonts w:ascii="Calibri" w:hAnsi="Calibri"/>
+        </w:rPr>
+        <w:t>P[</w:t>
+      </w:r>
+      <w:bookmarkStart w:id="0" w:name="_GoBack"/>
+      <w:bookmarkEnd w:id="0"/>
       <w:r>
         <w:rPr>
           <w:rFonts w:ascii="Calibri" w:hAnsi="Calibri"/>
@@ -1483,8 +1491,6 @@
               </w:rPr>
               <w:t>Should the customer be able to do it without contacting the waiter?</w:t>
             </w:r>
-            <w:bookmarkStart w:id="0" w:name="_GoBack"/>
-            <w:bookmarkEnd w:id="0"/>
             <w:r>
               <w:rPr>
                 <w:sz w:val="24"/>
@@ -1581,7 +1587,7 @@
         <w:color w:val="000000"/>
         <w:sz w:val="24"/>
       </w:rPr>
-      <w:t>2/21/2017 3:57:00 PM</w:t>
+      <w:t>2/21/2017 4:22:00 PM</w:t>
     </w:r>
     <w:r>
       <w:rPr>

</xml_diff>